<commit_message>
Addedd module 7 writeup
</commit_message>
<xml_diff>
--- a/assignment7/Assignment7_writeup.docx
+++ b/assignment7/Assignment7_writeup.docx
@@ -18,6 +18,16 @@
       </w:r>
     </w:p>
     <w:p>
+      <w:hyperlink r:id="rId4" w:history="1">
+        <w:r>
+          <w:rPr>
+            <w:rStyle w:val="Hyperlink"/>
+          </w:rPr>
+          <w:t>https://github.com/AndyCunninghamCSU/CSC500_assignments/tree/main/assignment7</w:t>
+        </w:r>
+      </w:hyperlink>
+    </w:p>
+    <w:p>
       <w:proofErr w:type="spellStart"/>
       <w:r>
         <w:t>PseudoCode</w:t>
@@ -26,6 +36,9 @@
     </w:p>
     <w:p>
       <w:r>
+        <w:rPr>
+          <w:noProof/>
+        </w:rPr>
         <w:drawing>
           <wp:inline distT="0" distB="0" distL="0" distR="0" wp14:anchorId="0167D2C5" wp14:editId="60423FF6">
             <wp:extent cx="5943600" cy="4587240"/>
@@ -42,7 +55,7 @@
                     <pic:cNvPicPr/>
                   </pic:nvPicPr>
                   <pic:blipFill>
-                    <a:blip r:embed="rId4"/>
+                    <a:blip r:embed="rId5"/>
                     <a:stretch>
                       <a:fillRect/>
                     </a:stretch>
@@ -70,6 +83,9 @@
     </w:p>
     <w:p>
       <w:r>
+        <w:rPr>
+          <w:noProof/>
+        </w:rPr>
         <w:lastRenderedPageBreak/>
         <w:drawing>
           <wp:inline distT="0" distB="0" distL="0" distR="0" wp14:anchorId="58134CDE" wp14:editId="70D019F6">
@@ -87,7 +103,7 @@
                     <pic:cNvPicPr/>
                   </pic:nvPicPr>
                   <pic:blipFill>
-                    <a:blip r:embed="rId5"/>
+                    <a:blip r:embed="rId6"/>
                     <a:stretch>
                       <a:fillRect/>
                     </a:stretch>
@@ -110,6 +126,9 @@
     </w:p>
     <w:p>
       <w:r>
+        <w:rPr>
+          <w:noProof/>
+        </w:rPr>
         <w:lastRenderedPageBreak/>
         <w:drawing>
           <wp:inline distT="0" distB="0" distL="0" distR="0" wp14:anchorId="1A1BC6C9" wp14:editId="04508023">
@@ -127,7 +146,7 @@
                     <pic:cNvPicPr/>
                   </pic:nvPicPr>
                   <pic:blipFill>
-                    <a:blip r:embed="rId6"/>
+                    <a:blip r:embed="rId7"/>
                     <a:stretch>
                       <a:fillRect/>
                     </a:stretch>
@@ -155,6 +174,9 @@
     </w:p>
     <w:p>
       <w:r>
+        <w:rPr>
+          <w:noProof/>
+        </w:rPr>
         <w:drawing>
           <wp:inline distT="0" distB="0" distL="0" distR="0" wp14:anchorId="69A4DBDF" wp14:editId="16D02469">
             <wp:extent cx="5943600" cy="2105025"/>
@@ -171,7 +193,7 @@
                     <pic:cNvPicPr/>
                   </pic:nvPicPr>
                   <pic:blipFill>
-                    <a:blip r:embed="rId7"/>
+                    <a:blip r:embed="rId8"/>
                     <a:stretch>
                       <a:fillRect/>
                     </a:stretch>
@@ -1120,6 +1142,29 @@
       <w:spacing w:val="5"/>
     </w:rPr>
   </w:style>
+  <w:style w:type="character" w:styleId="Hyperlink">
+    <w:name w:val="Hyperlink"/>
+    <w:basedOn w:val="DefaultParagraphFont"/>
+    <w:uiPriority w:val="99"/>
+    <w:unhideWhenUsed/>
+    <w:rsid w:val="000E636E"/>
+    <w:rPr>
+      <w:color w:val="467886" w:themeColor="hyperlink"/>
+      <w:u w:val="single"/>
+    </w:rPr>
+  </w:style>
+  <w:style w:type="character" w:styleId="UnresolvedMention">
+    <w:name w:val="Unresolved Mention"/>
+    <w:basedOn w:val="DefaultParagraphFont"/>
+    <w:uiPriority w:val="99"/>
+    <w:semiHidden/>
+    <w:unhideWhenUsed/>
+    <w:rsid w:val="000E636E"/>
+    <w:rPr>
+      <w:color w:val="605E5C"/>
+      <w:shd w:val="clear" w:color="auto" w:fill="E1DFDD"/>
+    </w:rPr>
+  </w:style>
 </w:styles>
 </file>
 

</xml_diff>